<commit_message>
falta explicar o minim spanning tree melhor
</commit_message>
<xml_diff>
--- a/Doc1.docx
+++ b/Doc1.docx
@@ -219,15 +219,7 @@
           <w:sz w:val="26"/>
           <w:szCs w:val="26"/>
         </w:rPr>
-        <w:t xml:space="preserve">Para tal a empresa pretende </w:t>
-      </w:r>
-      <w:r>
-        <w:rPr>
-          <w:rFonts w:ascii="Arial"/>
-          <w:sz w:val="26"/>
-          <w:szCs w:val="26"/>
-        </w:rPr>
-        <w:t xml:space="preserve">escolher a fina nata, os melhores dos </w:t>
+        <w:t xml:space="preserve">Para tal a empresa pretende escolher a fina nata, os melhores dos </w:t>
       </w:r>
       <w:proofErr w:type="gramStart"/>
       <w:r>
@@ -351,15 +343,7 @@
           <w:sz w:val="26"/>
           <w:szCs w:val="26"/>
         </w:rPr>
-        <w:t>rios Continentes para o trab</w:t>
-      </w:r>
-      <w:r>
-        <w:rPr>
-          <w:rFonts w:ascii="Arial"/>
-          <w:sz w:val="26"/>
-          <w:szCs w:val="26"/>
-        </w:rPr>
-        <w:t xml:space="preserve">alho , de entre elas, </w:t>
+        <w:t xml:space="preserve">rios Continentes para o trabalho , de entre elas, </w:t>
       </w:r>
       <w:proofErr w:type="spellStart"/>
       <w:r>
@@ -495,15 +479,7 @@
           <w:sz w:val="26"/>
           <w:szCs w:val="26"/>
         </w:rPr>
-        <w:t>comuni</w:t>
-      </w:r>
-      <w:r>
-        <w:rPr>
-          <w:rFonts w:ascii="Arial"/>
-          <w:sz w:val="26"/>
-          <w:szCs w:val="26"/>
-        </w:rPr>
-        <w:t>ca</w:t>
+        <w:t>comunica</w:t>
       </w:r>
       <w:r>
         <w:rPr>
@@ -857,12 +833,6 @@
           <w:insideV w:val="single" w:sz="2" w:space="0" w:color="000000"/>
         </w:tblBorders>
         <w:tblLayout w:type="fixed"/>
-        <w:tblCellMar>
-          <w:top w:w="0" w:type="dxa"/>
-          <w:left w:w="0" w:type="dxa"/>
-          <w:bottom w:w="0" w:type="dxa"/>
-          <w:right w:w="0" w:type="dxa"/>
-        </w:tblCellMar>
         <w:tblLook w:val="04A0" w:firstRow="1" w:lastRow="0" w:firstColumn="1" w:lastColumn="0" w:noHBand="0" w:noVBand="1"/>
       </w:tblPr>
       <w:tblGrid>
@@ -874,14 +844,6 @@
         <w:gridCol w:w="1440"/>
       </w:tblGrid>
       <w:tr>
-        <w:tblPrEx>
-          <w:tblCellMar>
-            <w:top w:w="0" w:type="dxa"/>
-            <w:left w:w="0" w:type="dxa"/>
-            <w:bottom w:w="0" w:type="dxa"/>
-            <w:right w:w="0" w:type="dxa"/>
-          </w:tblCellMar>
-        </w:tblPrEx>
         <w:trPr>
           <w:trHeight w:val="290"/>
         </w:trPr>
@@ -1061,14 +1023,6 @@
         </w:tc>
       </w:tr>
       <w:tr>
-        <w:tblPrEx>
-          <w:tblCellMar>
-            <w:top w:w="0" w:type="dxa"/>
-            <w:left w:w="0" w:type="dxa"/>
-            <w:bottom w:w="0" w:type="dxa"/>
-            <w:right w:w="0" w:type="dxa"/>
-          </w:tblCellMar>
-        </w:tblPrEx>
         <w:trPr>
           <w:trHeight w:val="290"/>
         </w:trPr>
@@ -1260,14 +1214,6 @@
         </w:tc>
       </w:tr>
       <w:tr>
-        <w:tblPrEx>
-          <w:tblCellMar>
-            <w:top w:w="0" w:type="dxa"/>
-            <w:left w:w="0" w:type="dxa"/>
-            <w:bottom w:w="0" w:type="dxa"/>
-            <w:right w:w="0" w:type="dxa"/>
-          </w:tblCellMar>
-        </w:tblPrEx>
         <w:trPr>
           <w:trHeight w:val="290"/>
         </w:trPr>
@@ -1459,14 +1405,6 @@
         </w:tc>
       </w:tr>
       <w:tr>
-        <w:tblPrEx>
-          <w:tblCellMar>
-            <w:top w:w="0" w:type="dxa"/>
-            <w:left w:w="0" w:type="dxa"/>
-            <w:bottom w:w="0" w:type="dxa"/>
-            <w:right w:w="0" w:type="dxa"/>
-          </w:tblCellMar>
-        </w:tblPrEx>
         <w:trPr>
           <w:trHeight w:val="290"/>
         </w:trPr>
@@ -1658,14 +1596,6 @@
         </w:tc>
       </w:tr>
       <w:tr>
-        <w:tblPrEx>
-          <w:tblCellMar>
-            <w:top w:w="0" w:type="dxa"/>
-            <w:left w:w="0" w:type="dxa"/>
-            <w:bottom w:w="0" w:type="dxa"/>
-            <w:right w:w="0" w:type="dxa"/>
-          </w:tblCellMar>
-        </w:tblPrEx>
         <w:trPr>
           <w:trHeight w:val="290"/>
         </w:trPr>
@@ -1857,14 +1787,6 @@
         </w:tc>
       </w:tr>
       <w:tr>
-        <w:tblPrEx>
-          <w:tblCellMar>
-            <w:top w:w="0" w:type="dxa"/>
-            <w:left w:w="0" w:type="dxa"/>
-            <w:bottom w:w="0" w:type="dxa"/>
-            <w:right w:w="0" w:type="dxa"/>
-          </w:tblCellMar>
-        </w:tblPrEx>
         <w:trPr>
           <w:trHeight w:val="290"/>
         </w:trPr>
@@ -4315,15 +4237,7 @@
           <w:sz w:val="26"/>
           <w:szCs w:val="26"/>
         </w:rPr>
-        <w:t xml:space="preserve">{Marco, </w:t>
-      </w:r>
-      <w:r>
-        <w:rPr>
-          <w:rFonts w:ascii="Arial"/>
-          <w:sz w:val="26"/>
-          <w:szCs w:val="26"/>
-        </w:rPr>
-        <w:t>Ana}, com um custo da comunica</w:t>
+        <w:t>{Marco, Ana}, com um custo da comunica</w:t>
       </w:r>
       <w:r>
         <w:rPr>
@@ -4605,16 +4519,7 @@
           <w:szCs w:val="26"/>
           <w:u w:color="444444"/>
         </w:rPr>
-        <w:t>a ser</w:t>
-      </w:r>
-      <w:r>
-        <w:rPr>
-          <w:rFonts w:ascii="Arial"/>
-          <w:sz w:val="26"/>
-          <w:szCs w:val="26"/>
-          <w:u w:color="444444"/>
-        </w:rPr>
-        <w:t xml:space="preserve"> entregue em formato PDF, dever</w:t>
+        <w:t>a ser entregue em formato PDF, dever</w:t>
       </w:r>
       <w:r>
         <w:rPr>
@@ -4807,16 +4712,7 @@
           <w:szCs w:val="26"/>
           <w:u w:color="444444"/>
         </w:rPr>
-        <w:t xml:space="preserve">o, em termos de dados de entrada, </w:t>
-      </w:r>
-      <w:r>
-        <w:rPr>
-          <w:rFonts w:ascii="Arial"/>
-          <w:sz w:val="26"/>
-          <w:szCs w:val="26"/>
-          <w:u w:color="444444"/>
-        </w:rPr>
-        <w:t>limites de aplica</w:t>
+        <w:t>o, em termos de dados de entrada, limites de aplica</w:t>
       </w:r>
       <w:r>
         <w:rPr>
@@ -4966,16 +4862,7 @@
           <w:szCs w:val="26"/>
           <w:u w:color="444444"/>
         </w:rPr>
-        <w:t>Diagramas UML do modelo de dados concebido (diagrama de classes, indicando para cada classe</w:t>
-      </w:r>
-      <w:r>
-        <w:rPr>
-          <w:rFonts w:ascii="Arial"/>
-          <w:sz w:val="26"/>
-          <w:szCs w:val="26"/>
-          <w:u w:color="444444"/>
-        </w:rPr>
-        <w:t xml:space="preserve"> as suas rela</w:t>
+        <w:t>Diagramas UML do modelo de dados concebido (diagrama de classes, indicando para cada classe as suas rela</w:t>
       </w:r>
       <w:r>
         <w:rPr>
@@ -5512,16 +5399,7 @@
           <w:szCs w:val="26"/>
           <w:u w:color="444444"/>
         </w:rPr>
-        <w:t xml:space="preserve"> do problema, ainda que p</w:t>
-      </w:r>
-      <w:r>
-        <w:rPr>
-          <w:rFonts w:ascii="Arial"/>
-          <w:sz w:val="26"/>
-          <w:szCs w:val="26"/>
-          <w:u w:color="444444"/>
-        </w:rPr>
-        <w:t>reliminar.</w:t>
+        <w:t xml:space="preserve"> do problema, ainda que preliminar.</w:t>
       </w:r>
     </w:p>
     <w:p>
@@ -5607,8 +5485,6 @@
           <w:u w:val="single" w:color="444444"/>
         </w:rPr>
       </w:pPr>
-      <w:bookmarkStart w:id="0" w:name="_GoBack"/>
-      <w:bookmarkEnd w:id="0"/>
     </w:p>
     <w:p>
       <w:pPr>
@@ -5724,7 +5600,7 @@
       <w:pPr>
         <w:pStyle w:val="Body"/>
         <w:rPr>
-          <w:rFonts w:ascii="Arial" w:eastAsia="Arial" w:hAnsi="Arial" w:cs="Arial"/>
+          <w:rFonts w:ascii="Arial"/>
           <w:sz w:val="26"/>
           <w:szCs w:val="26"/>
         </w:rPr>
@@ -5768,6 +5644,72 @@
       <w:pPr>
         <w:pStyle w:val="Body"/>
         <w:rPr>
+          <w:rFonts w:ascii="Arial"/>
+          <w:sz w:val="26"/>
+          <w:szCs w:val="26"/>
+        </w:rPr>
+      </w:pPr>
+      <w:r>
+        <w:rPr>
+          <w:rFonts w:ascii="Arial"/>
+          <w:sz w:val="26"/>
+          <w:szCs w:val="26"/>
+        </w:rPr>
+        <w:t xml:space="preserve">//Explicar melhor o </w:t>
+      </w:r>
+      <w:proofErr w:type="spellStart"/>
+      <w:r>
+        <w:rPr>
+          <w:rFonts w:ascii="Arial"/>
+          <w:sz w:val="26"/>
+          <w:szCs w:val="26"/>
+        </w:rPr>
+        <w:t>minimum</w:t>
+      </w:r>
+      <w:proofErr w:type="spellEnd"/>
+      <w:r>
+        <w:rPr>
+          <w:rFonts w:ascii="Arial"/>
+          <w:sz w:val="26"/>
+          <w:szCs w:val="26"/>
+        </w:rPr>
+        <w:t xml:space="preserve"> </w:t>
+      </w:r>
+      <w:proofErr w:type="spellStart"/>
+      <w:r>
+        <w:rPr>
+          <w:rFonts w:ascii="Arial"/>
+          <w:sz w:val="26"/>
+          <w:szCs w:val="26"/>
+        </w:rPr>
+        <w:t>spanning</w:t>
+      </w:r>
+      <w:bookmarkStart w:id="0" w:name="_GoBack"/>
+      <w:bookmarkEnd w:id="0"/>
+      <w:proofErr w:type="spellEnd"/>
+      <w:r>
+        <w:rPr>
+          <w:rFonts w:ascii="Arial"/>
+          <w:sz w:val="26"/>
+          <w:szCs w:val="26"/>
+        </w:rPr>
+        <w:t xml:space="preserve"> </w:t>
+      </w:r>
+      <w:proofErr w:type="spellStart"/>
+      <w:r>
+        <w:rPr>
+          <w:rFonts w:ascii="Arial"/>
+          <w:sz w:val="26"/>
+          <w:szCs w:val="26"/>
+        </w:rPr>
+        <w:t>tree</w:t>
+      </w:r>
+      <w:proofErr w:type="spellEnd"/>
+    </w:p>
+    <w:p>
+      <w:pPr>
+        <w:pStyle w:val="Body"/>
+        <w:rPr>
           <w:rFonts w:ascii="Arial" w:eastAsia="Arial" w:hAnsi="Arial" w:cs="Arial"/>
           <w:sz w:val="26"/>
           <w:szCs w:val="26"/>
@@ -5896,15 +5838,7 @@
           <w:sz w:val="26"/>
           <w:szCs w:val="26"/>
         </w:rPr>
-        <w:t xml:space="preserve"> do projeto. Percorrer </w:t>
-      </w:r>
-      <w:r>
-        <w:rPr>
-          <w:rFonts w:ascii="Arial"/>
-          <w:sz w:val="26"/>
-          <w:szCs w:val="26"/>
-        </w:rPr>
-        <w:t>todos os v</w:t>
+        <w:t xml:space="preserve"> do projeto. Percorrer todos os v</w:t>
       </w:r>
       <w:r>
         <w:rPr>
@@ -6083,15 +6017,7 @@
           <w:sz w:val="26"/>
           <w:szCs w:val="26"/>
         </w:rPr>
-        <w:t>estiverem pres</w:t>
-      </w:r>
-      <w:r>
-        <w:rPr>
-          <w:rFonts w:ascii="Arial"/>
-          <w:sz w:val="26"/>
-          <w:szCs w:val="26"/>
-        </w:rPr>
-        <w:t>entes nas pessoas que foram anteriormente selecionadas (v</w:t>
+        <w:t>estiverem presentes nas pessoas que foram anteriormente selecionadas (v</w:t>
       </w:r>
       <w:r>
         <w:rPr>
@@ -6107,15 +6033,7 @@
           <w:sz w:val="26"/>
           <w:szCs w:val="26"/>
         </w:rPr>
-        <w:t>rtices visitados)</w:t>
-      </w:r>
-      <w:r>
-        <w:rPr>
-          <w:rFonts w:ascii="Arial"/>
-          <w:sz w:val="26"/>
-          <w:szCs w:val="26"/>
-        </w:rPr>
-        <w:t xml:space="preserve"> ent</w:t>
+        <w:t>rtices visitados) ent</w:t>
       </w:r>
       <w:r>
         <w:rPr>
@@ -6747,23 +6665,8 @@
           <w:sz w:val="26"/>
           <w:szCs w:val="26"/>
         </w:rPr>
-        <w:t xml:space="preserve">                   </w:t>
-      </w:r>
-      <w:r>
-        <w:rPr>
-          <w:rFonts w:ascii="Arial"/>
-          <w:sz w:val="26"/>
-          <w:szCs w:val="26"/>
-        </w:rPr>
-        <w:t xml:space="preserve">   </w:t>
-      </w:r>
-      <w:r>
-        <w:rPr>
-          <w:rFonts w:ascii="Arial"/>
-          <w:sz w:val="26"/>
-          <w:szCs w:val="26"/>
-        </w:rPr>
-        <w:t>+</w:t>
+        <w:lastRenderedPageBreak/>
+        <w:t xml:space="preserve">                      +</w:t>
       </w:r>
     </w:p>
     <w:p>
@@ -6781,7 +6684,6 @@
           <w:sz w:val="26"/>
           <w:szCs w:val="26"/>
         </w:rPr>
-        <w:lastRenderedPageBreak/>
         <w:t xml:space="preserve">A melhor equipa </w:t>
       </w:r>
       <w:r>
@@ -6858,7 +6760,7 @@
           <w:sz w:val="26"/>
           <w:szCs w:val="26"/>
         </w:rPr>
-        <w:t xml:space="preserve">o de INT </w:t>
+        <w:t xml:space="preserve">o </w:t>
       </w:r>
       <w:proofErr w:type="gramStart"/>
       <w:r>
@@ -6867,7 +6769,7 @@
           <w:sz w:val="26"/>
           <w:szCs w:val="26"/>
         </w:rPr>
-        <w:t>Z(custo</w:t>
+        <w:t>de</w:t>
       </w:r>
       <w:proofErr w:type="gramEnd"/>
       <w:r>
@@ -6876,7 +6778,7 @@
           <w:sz w:val="26"/>
           <w:szCs w:val="26"/>
         </w:rPr>
-        <w:t xml:space="preserve"> da</w:t>
+        <w:t xml:space="preserve"> INT Z(custo da</w:t>
       </w:r>
       <w:r>
         <w:rPr>
@@ -7153,18 +7055,7 @@
           <w:szCs w:val="26"/>
           <w:u w:color="444444"/>
         </w:rPr>
-        <w:t xml:space="preserve"> do problema, ainda que </w:t>
-      </w:r>
-      <w:r>
-        <w:rPr>
-          <w:rFonts w:ascii="Arial"/>
-          <w:b/>
-          <w:bCs/>
-          <w:sz w:val="26"/>
-          <w:szCs w:val="26"/>
-          <w:u w:color="444444"/>
-        </w:rPr>
-        <w:t>preliminar:</w:t>
+        <w:t xml:space="preserve"> do problema, ainda que preliminar:</w:t>
       </w:r>
     </w:p>
     <w:p>
@@ -7250,16 +7141,7 @@
           <w:szCs w:val="26"/>
           <w:u w:color="444444"/>
         </w:rPr>
-        <w:t>, os</w:t>
-      </w:r>
-      <w:r>
-        <w:rPr>
-          <w:rFonts w:ascii="Arial"/>
-          <w:sz w:val="26"/>
-          <w:szCs w:val="26"/>
-          <w:u w:color="444444"/>
-        </w:rPr>
-        <w:t xml:space="preserve"> atributos desta classe ser</w:t>
+        <w:t>, os atributos desta classe ser</w:t>
       </w:r>
       <w:r>
         <w:rPr>
@@ -7370,18 +7252,7 @@
           <w:szCs w:val="26"/>
           <w:u w:color="444444"/>
         </w:rPr>
-        <w:t>S</w:t>
-      </w:r>
-      <w:r>
-        <w:rPr>
-          <w:rFonts w:ascii="Arial"/>
-          <w:b/>
-          <w:bCs/>
-          <w:sz w:val="26"/>
-          <w:szCs w:val="26"/>
-          <w:u w:color="444444"/>
-        </w:rPr>
-        <w:t>kill</w:t>
+        <w:t>Skill</w:t>
       </w:r>
       <w:proofErr w:type="spellEnd"/>
       <w:r>
@@ -7418,25 +7289,7 @@
           <w:szCs w:val="26"/>
           <w:u w:color="444444"/>
         </w:rPr>
-        <w:t xml:space="preserve">a </w:t>
-      </w:r>
-      <w:r>
-        <w:rPr>
-          <w:rFonts w:ascii="Arial"/>
-          <w:sz w:val="26"/>
-          <w:szCs w:val="26"/>
-          <w:u w:color="444444"/>
-        </w:rPr>
-        <w:t>todas as outras e</w:t>
-      </w:r>
-      <w:r>
-        <w:rPr>
-          <w:rFonts w:ascii="Arial"/>
-          <w:sz w:val="26"/>
-          <w:szCs w:val="26"/>
-          <w:u w:color="444444"/>
-        </w:rPr>
-        <w:t xml:space="preserve"> nessa liga</w:t>
+        <w:t>a todas as outras e nessa liga</w:t>
       </w:r>
       <w:r>
         <w:rPr>
@@ -7645,17 +7498,7 @@
           <w:u w:color="444444"/>
           <w:lang w:val="es-ES_tradnl"/>
         </w:rPr>
-        <w:t>el</w:t>
-      </w:r>
-      <w:r>
-        <w:rPr>
-          <w:rFonts w:ascii="Arial"/>
-          <w:sz w:val="26"/>
-          <w:szCs w:val="26"/>
-          <w:u w:color="444444"/>
-          <w:lang w:val="es-ES_tradnl"/>
-        </w:rPr>
-        <w:t>as</w:t>
+        <w:t>elas</w:t>
       </w:r>
       <w:proofErr w:type="spellEnd"/>
       <w:r>

</xml_diff>